<commit_message>
update template rapport mission pam docx
</commit_message>
<xml_diff>
--- a/templates/export/SAMPLE_Rapport_mission_rpn63.docx
+++ b/templates/export/SAMPLE_Rapport_mission_rpn63.docx
@@ -3434,6 +3434,21 @@
     </w:p>
     <w:p>
       <w:pPr>
+        <w:textAlignment w:val="auto"/>
+        <w:rPr>
+          <w:rFonts w:ascii="Liberation Sans" w:eastAsia="Times New Roman" w:hAnsi="Liberation Sans"/>
+          <w:lang w:bidi="ar-SA"/>
+        </w:rPr>
+      </w:pPr>
+      <w:r>
+        <w:rPr>
+          <w:rFonts w:ascii="Liberation Sans" w:hAnsi="Liberation Sans"/>
+        </w:rPr>
+        <w:br w:type="page"/>
+      </w:r>
+    </w:p>
+    <w:p>
+      <w:pPr>
         <w:pStyle w:val="Standard"/>
         <w:jc w:val="both"/>
         <w:rPr>
@@ -5272,6 +5287,25 @@
     </w:p>
     <w:p>
       <w:pPr>
+        <w:textAlignment w:val="auto"/>
+        <w:rPr>
+          <w:rFonts w:ascii="Arial" w:eastAsia="Times New Roman" w:hAnsi="Arial"/>
+          <w:b/>
+          <w:bCs/>
+          <w:lang w:bidi="ar-SA"/>
+        </w:rPr>
+      </w:pPr>
+      <w:r>
+        <w:rPr>
+          <w:rFonts w:ascii="Arial" w:hAnsi="Arial"/>
+          <w:b/>
+          <w:bCs/>
+        </w:rPr>
+        <w:br w:type="page"/>
+      </w:r>
+    </w:p>
+    <w:p>
+      <w:pPr>
         <w:pStyle w:val="Standard"/>
         <w:jc w:val="both"/>
         <w:rPr>
@@ -5490,222 +5524,6 @@
           <w:i/>
           <w:iCs/>
           <w:sz w:val="18"/>
-        </w:rPr>
-      </w:pPr>
-    </w:p>
-    <w:p>
-      <w:pPr>
-        <w:pStyle w:val="Standard"/>
-        <w:jc w:val="right"/>
-        <w:rPr>
-          <w:rFonts w:ascii="Arial" w:hAnsi="Arial" w:cs="Arial"/>
-          <w:i/>
-          <w:iCs/>
-          <w:sz w:val="18"/>
-        </w:rPr>
-      </w:pPr>
-    </w:p>
-    <w:p>
-      <w:pPr>
-        <w:pStyle w:val="Standard"/>
-        <w:jc w:val="right"/>
-        <w:rPr>
-          <w:rFonts w:ascii="Arial" w:hAnsi="Arial" w:cs="Arial"/>
-          <w:i/>
-          <w:iCs/>
-          <w:sz w:val="18"/>
-        </w:rPr>
-      </w:pPr>
-      <w:r>
-        <w:rPr>
-          <w:rFonts w:ascii="Arial" w:hAnsi="Arial" w:cs="Arial"/>
-          <w:i/>
-          <w:iCs/>
-          <w:sz w:val="18"/>
-        </w:rPr>
-        <w:t xml:space="preserve">     ${</w:t>
-      </w:r>
-      <w:proofErr w:type="spellStart"/>
-      <w:r>
-        <w:rPr>
-          <w:rFonts w:ascii="Arial" w:hAnsi="Arial" w:cs="Arial"/>
-          <w:i/>
-          <w:iCs/>
-          <w:sz w:val="18"/>
-        </w:rPr>
-        <w:t>nomCommandant</w:t>
-      </w:r>
-      <w:proofErr w:type="spellEnd"/>
-      <w:r>
-        <w:rPr>
-          <w:rFonts w:ascii="Arial" w:hAnsi="Arial" w:cs="Arial"/>
-          <w:i/>
-          <w:iCs/>
-          <w:sz w:val="18"/>
-        </w:rPr>
-        <w:t xml:space="preserve">}                     </w:t>
-      </w:r>
-    </w:p>
-    <w:p>
-      <w:pPr>
-        <w:pStyle w:val="Standard"/>
-        <w:jc w:val="right"/>
-        <w:rPr>
-          <w:rFonts w:ascii="Arial" w:hAnsi="Arial" w:cs="Arial"/>
-          <w:sz w:val="22"/>
-        </w:rPr>
-      </w:pPr>
-      <w:r>
-        <w:rPr>
-          <w:rFonts w:ascii="Arial" w:hAnsi="Arial" w:cs="Arial"/>
-          <w:i/>
-          <w:iCs/>
-          <w:sz w:val="18"/>
-        </w:rPr>
-        <w:t>${</w:t>
-      </w:r>
-      <w:proofErr w:type="spellStart"/>
-      <w:r>
-        <w:rPr>
-          <w:rFonts w:ascii="Arial" w:hAnsi="Arial" w:cs="Arial"/>
-          <w:i/>
-          <w:iCs/>
-          <w:sz w:val="18"/>
-        </w:rPr>
-        <w:t>roleBordee</w:t>
-      </w:r>
-      <w:proofErr w:type="spellEnd"/>
-      <w:r>
-        <w:rPr>
-          <w:rFonts w:ascii="Arial" w:hAnsi="Arial" w:cs="Arial"/>
-          <w:i/>
-          <w:iCs/>
-          <w:sz w:val="18"/>
-        </w:rPr>
-        <w:t>}</w:t>
-      </w:r>
-    </w:p>
-    <w:p>
-      <w:pPr>
-        <w:pStyle w:val="Standard"/>
-        <w:jc w:val="both"/>
-        <w:rPr>
-          <w:rFonts w:ascii="Arial" w:hAnsi="Arial" w:cs="Arial"/>
-          <w:sz w:val="22"/>
-        </w:rPr>
-      </w:pPr>
-    </w:p>
-    <w:p>
-      <w:pPr>
-        <w:pStyle w:val="Standard"/>
-        <w:jc w:val="both"/>
-        <w:rPr>
-          <w:rFonts w:ascii="Arial" w:hAnsi="Arial" w:cs="Arial"/>
-          <w:sz w:val="22"/>
-        </w:rPr>
-      </w:pPr>
-    </w:p>
-    <w:p>
-      <w:pPr>
-        <w:pStyle w:val="Standard"/>
-        <w:jc w:val="both"/>
-        <w:rPr>
-          <w:rFonts w:ascii="Arial" w:hAnsi="Arial" w:cs="Arial"/>
-          <w:sz w:val="22"/>
-        </w:rPr>
-      </w:pPr>
-    </w:p>
-    <w:p>
-      <w:pPr>
-        <w:pStyle w:val="Standard"/>
-        <w:jc w:val="both"/>
-        <w:rPr>
-          <w:rFonts w:ascii="Arial" w:hAnsi="Arial" w:cs="Arial"/>
-          <w:sz w:val="22"/>
-          <w:lang w:val="en-US"/>
-        </w:rPr>
-      </w:pPr>
-    </w:p>
-    <w:p>
-      <w:pPr>
-        <w:pStyle w:val="Standard"/>
-        <w:jc w:val="both"/>
-        <w:rPr>
-          <w:rFonts w:ascii="Arial" w:hAnsi="Arial" w:cs="Arial"/>
-          <w:sz w:val="22"/>
-          <w:lang w:val="en-US"/>
-        </w:rPr>
-      </w:pPr>
-    </w:p>
-    <w:p>
-      <w:pPr>
-        <w:pStyle w:val="Standard"/>
-        <w:jc w:val="both"/>
-        <w:rPr>
-          <w:rFonts w:ascii="Arial" w:hAnsi="Arial" w:cs="Arial"/>
-          <w:sz w:val="22"/>
-          <w:lang w:val="en-US"/>
-        </w:rPr>
-      </w:pPr>
-    </w:p>
-    <w:p>
-      <w:pPr>
-        <w:pStyle w:val="Standard"/>
-        <w:jc w:val="both"/>
-        <w:rPr>
-          <w:rFonts w:ascii="Arial" w:hAnsi="Arial" w:cs="Arial"/>
-          <w:sz w:val="22"/>
-          <w:lang w:val="en-US"/>
-        </w:rPr>
-      </w:pPr>
-    </w:p>
-    <w:p>
-      <w:pPr>
-        <w:rPr>
-          <w:rFonts w:hint="eastAsia"/>
-          <w:lang w:val="en-US"/>
-        </w:rPr>
-        <w:sectPr>
-          <w:pgSz w:w="11906" w:h="16838"/>
-          <w:pgMar w:top="907" w:right="1134" w:bottom="907" w:left="1134" w:header="720" w:footer="720" w:gutter="0"/>
-          <w:cols w:space="720"/>
-          <w:formProt w:val="0"/>
-          <w:docGrid w:linePitch="100"/>
-        </w:sectPr>
-      </w:pPr>
-    </w:p>
-    <w:p>
-      <w:pPr>
-        <w:pStyle w:val="Textbody"/>
-        <w:rPr>
-          <w:lang w:val="en-US"/>
-        </w:rPr>
-      </w:pPr>
-    </w:p>
-    <w:p>
-      <w:pPr>
-        <w:rPr>
-          <w:rFonts w:hint="eastAsia"/>
-          <w:lang w:val="en-US"/>
-        </w:rPr>
-        <w:sectPr>
-          <w:type w:val="continuous"/>
-          <w:pgSz w:w="11906" w:h="16838"/>
-          <w:pgMar w:top="907" w:right="1134" w:bottom="907" w:left="1134" w:header="720" w:footer="720" w:gutter="0"/>
-          <w:cols w:space="720"/>
-          <w:formProt w:val="0"/>
-          <w:docGrid w:linePitch="100"/>
-        </w:sectPr>
-      </w:pPr>
-    </w:p>
-    <w:p>
-      <w:pPr>
-        <w:pStyle w:val="Standard"/>
-        <w:jc w:val="both"/>
-        <w:rPr>
-          <w:rFonts w:ascii="Arial" w:hAnsi="Arial" w:cs="Arial"/>
-          <w:sz w:val="22"/>
-          <w:lang w:val="en-US"/>
         </w:rPr>
       </w:pPr>
     </w:p>
@@ -5839,7 +5657,7 @@
         <w:noProof/>
       </w:rPr>
       <w:drawing>
-        <wp:anchor distT="0" distB="0" distL="0" distR="0" simplePos="0" relativeHeight="2" behindDoc="1" locked="0" layoutInCell="0" allowOverlap="1">
+        <wp:anchor distT="0" distB="0" distL="0" distR="0" simplePos="0" relativeHeight="2" behindDoc="1" locked="0" layoutInCell="0" allowOverlap="1" wp14:anchorId="2F78A56F" wp14:editId="426F6B4A">
           <wp:simplePos x="0" y="0"/>
           <wp:positionH relativeFrom="page">
             <wp:align>center</wp:align>

</xml_diff>

<commit_message>
Rapport de patrouille - add observations
</commit_message>
<xml_diff>
--- a/templates/export/SAMPLE_Rapport_mission_rpn63.docx
+++ b/templates/export/SAMPLE_Rapport_mission_rpn63.docx
@@ -7300,6 +7300,13 @@
           <w:rFonts w:ascii="Liberation Sans" w:cs="Liberation Sans" w:eastAsia="Liberation Sans" w:hAnsi="Liberation Sans"/>
         </w:rPr>
       </w:pPr>
+      <w:r>
+        <w:rPr>
+          <w:rFonts w:ascii="Liberation Sans" w:cs="Liberation Sans" w:eastAsia="Liberation Sans" w:hAnsi="Liberation Sans"/>
+          <w:rtl w:val="0"/>
+        </w:rPr>
+        <w:t xml:space="preserve">${observations}</w:t>
+      </w:r>
       <w:r>
         <w:br w:type="page"/>
       </w:r>

</xml_diff>

<commit_message>
Rapport de Patrouille - add durations for surveillancve and migration
</commit_message>
<xml_diff>
--- a/templates/export/SAMPLE_Rapport_mission_rpn63.docx
+++ b/templates/export/SAMPLE_Rapport_mission_rpn63.docx
@@ -5352,6 +5352,15 @@
             </w:pPr>
             <w:r>
               <w:rPr>
+                <w:rFonts w:ascii="Arial" w:cs="Arial" w:eastAsia="Arial" w:hAnsi="Arial"/>
+                <w:sz w:val="22"/>
+                <w:szCs w:val="22"/>
+                <w:rtl w:val="0"/>
+              </w:rPr>
+              <w:t xml:space="preserve">${patrouilleSurveillanceEnvInHours}</w:t>
+            </w:r>
+            <w:r>
+              <w:rPr>
                 <w:rtl w:val="0"/>
               </w:rPr>
             </w:r>
@@ -5518,6 +5527,15 @@
                 <w:vertAlign w:val="baseline"/>
               </w:rPr>
             </w:pPr>
+            <w:r>
+              <w:rPr>
+                <w:rFonts w:ascii="Arial" w:cs="Arial" w:eastAsia="Arial" w:hAnsi="Arial"/>
+                <w:sz w:val="22"/>
+                <w:szCs w:val="22"/>
+                <w:rtl w:val="0"/>
+              </w:rPr>
+              <w:t xml:space="preserve">${patrouilleMigrantInHours}</w:t>
+            </w:r>
             <w:r>
               <w:rPr>
                 <w:rtl w:val="0"/>

</xml_diff>

<commit_message>
Rapport de patrouille: fix wrong placeholder
</commit_message>
<xml_diff>
--- a/templates/export/SAMPLE_Rapport_mission_rpn63.docx
+++ b/templates/export/SAMPLE_Rapport_mission_rpn63.docx
@@ -8758,23 +8758,23 @@
     <w:tbl>
       <w:tblPr>
         <w:tblStyle w:val="Table6"/>
-        <w:tblW w:w="9221.0" w:type="dxa"/>
+        <w:tblW w:w="9225.0" w:type="dxa"/>
         <w:jc w:val="left"/>
         <w:tblInd w:w="5.0" w:type="dxa"/>
         <w:tblLayout w:type="fixed"/>
         <w:tblLook w:val="0400"/>
       </w:tblPr>
       <w:tblGrid>
-        <w:gridCol w:w="4018"/>
-        <w:gridCol w:w="1541"/>
-        <w:gridCol w:w="1370"/>
-        <w:gridCol w:w="2292"/>
+        <w:gridCol w:w="3270"/>
+        <w:gridCol w:w="2295"/>
+        <w:gridCol w:w="1365"/>
+        <w:gridCol w:w="2295"/>
         <w:tblGridChange w:id="0">
           <w:tblGrid>
-            <w:gridCol w:w="4018"/>
-            <w:gridCol w:w="1541"/>
-            <w:gridCol w:w="1370"/>
-            <w:gridCol w:w="2292"/>
+            <w:gridCol w:w="3270"/>
+            <w:gridCol w:w="2295"/>
+            <w:gridCol w:w="1365"/>
+            <w:gridCol w:w="2295"/>
           </w:tblGrid>
         </w:tblGridChange>
       </w:tblGrid>
@@ -9155,7 +9155,7 @@
                 <w:szCs w:val="20"/>
                 <w:rtl w:val="0"/>
               </w:rPr>
-              <w:t xml:space="preserve">${baaemAndVigimerInfoCount}</w:t>
+              <w:t xml:space="preserve">${traficSurveillanceInfoCount}</w:t>
             </w:r>
             <w:r>
               <w:rPr>
@@ -9198,7 +9198,7 @@
                 <w:szCs w:val="20"/>
                 <w:rtl w:val="0"/>
               </w:rPr>
-              <w:t xml:space="preserve">${baaemAndVigimerInfoHours}</w:t>
+              <w:t xml:space="preserve">${traficSurveillanceInfoHours}</w:t>
             </w:r>
             <w:r>
               <w:rPr>
@@ -9242,7 +9242,7 @@
                 <w:szCs w:val="20"/>
                 <w:rtl w:val="0"/>
               </w:rPr>
-              <w:t xml:space="preserve">${baaemAndVigimerInfoShips}</w:t>
+              <w:t xml:space="preserve">${traficSurveillanceInfoShips}</w:t>
             </w:r>
             <w:r>
               <w:rPr>
@@ -9364,7 +9364,7 @@
                 <w:szCs w:val="20"/>
                 <w:rtl w:val="0"/>
               </w:rPr>
-              <w:t xml:space="preserve">${traficSurveillanceInfoCount}</w:t>
+              <w:t xml:space="preserve">${baaemAndVigimerInfoCount}</w:t>
             </w:r>
             <w:r>
               <w:rPr>
@@ -9419,7 +9419,7 @@
                 <w:szCs w:val="20"/>
                 <w:rtl w:val="0"/>
               </w:rPr>
-              <w:t xml:space="preserve">${traficSurveillanceInfoHours}</w:t>
+              <w:t xml:space="preserve">${baaemAndVigimerInfoHours}</w:t>
             </w:r>
             <w:r>
               <w:rPr>
@@ -9476,7 +9476,7 @@
                 <w:szCs w:val="20"/>
                 <w:rtl w:val="0"/>
               </w:rPr>
-              <w:t xml:space="preserve">${traficSurveillanceInfoShips}</w:t>
+              <w:t xml:space="preserve">${baaemAndVigimerInfoShips}</w:t>
             </w:r>
             <w:r>
               <w:rPr>

</xml_diff>